<commit_message>
65y iMerge branch 'main' of https://github.com/htmw/2024S-neon-nomads into Sasank
</commit_message>
<xml_diff>
--- a/Documents/KitchenSyncTechPaper.docx
+++ b/Documents/KitchenSyncTechPaper.docx
@@ -1,6 +1,6 @@
 
 <file path=word/document.xml><?xml version="1.0" encoding="utf-8"?>
-<w:document xmlns:wpc="http://schemas.microsoft.com/office/word/2010/wordprocessingCanvas" xmlns:cx="http://schemas.microsoft.com/office/drawing/2014/chartex" xmlns:cx1="http://schemas.microsoft.com/office/drawing/2015/9/8/chartex" xmlns:cx2="http://schemas.microsoft.com/office/drawing/2015/10/21/chartex" xmlns:cx3="http://schemas.microsoft.com/office/drawing/2016/5/9/chartex" xmlns:cx4="http://schemas.microsoft.com/office/drawing/2016/5/10/chartex" xmlns:cx5="http://schemas.microsoft.com/office/drawing/2016/5/11/chartex" xmlns:cx6="http://schemas.microsoft.com/office/drawing/2016/5/12/chartex" xmlns:cx7="http://schemas.microsoft.com/office/drawing/2016/5/13/chartex" xmlns:cx8="http://schemas.microsoft.com/office/drawing/2016/5/14/chartex" xmlns:mc="http://schemas.openxmlformats.org/markup-compatibility/2006" xmlns:aink="http://schemas.microsoft.com/office/drawing/2016/ink" xmlns:am3d="http://schemas.microsoft.com/office/drawing/2017/model3d" xmlns:o="urn:schemas-microsoft-com:office:office" xmlns:oel="http://schemas.microsoft.com/office/2019/extlst" xmlns:r="http://schemas.openxmlformats.org/officeDocument/2006/relationships" xmlns:m="http://schemas.openxmlformats.org/officeDocument/2006/math" xmlns:v="urn:schemas-microsoft-com:vml" xmlns:wp14="http://schemas.microsoft.com/office/word/2010/wordprocessingDrawing" xmlns:wp="http://schemas.openxmlformats.org/drawingml/2006/wordprocessingDrawing" xmlns:w10="urn:schemas-microsoft-com:office:word" xmlns:w="http://schemas.openxmlformats.org/wordprocessingml/2006/main" xmlns:w14="http://schemas.microsoft.com/office/word/2010/wordml" xmlns:w15="http://schemas.microsoft.com/office/word/2012/wordml" xmlns:w16cex="http://schemas.microsoft.com/office/word/2018/wordml/cex" xmlns:w16cid="http://schemas.microsoft.com/office/word/2016/wordml/cid" xmlns:w16="http://schemas.microsoft.com/office/word/2018/wordml" xmlns:w16sdtdh="http://schemas.microsoft.com/office/word/2020/wordml/sdtdatahash" xmlns:w16se="http://schemas.microsoft.com/office/word/2015/wordml/symex" xmlns:wpg="http://schemas.microsoft.com/office/word/2010/wordprocessingGroup" xmlns:wpi="http://schemas.microsoft.com/office/word/2010/wordprocessingInk" xmlns:wne="http://schemas.microsoft.com/office/word/2006/wordml" xmlns:wps="http://schemas.microsoft.com/office/word/2010/wordprocessingShape" mc:Ignorable="w14 w15 w16se w16cid w16 w16cex w16sdtdh wp14">
+<w:document xmlns:wpc="http://schemas.microsoft.com/office/word/2010/wordprocessingCanvas" xmlns:cx="http://schemas.microsoft.com/office/drawing/2014/chartex" xmlns:cx1="http://schemas.microsoft.com/office/drawing/2015/9/8/chartex" xmlns:cx2="http://schemas.microsoft.com/office/drawing/2015/10/21/chartex" xmlns:cx3="http://schemas.microsoft.com/office/drawing/2016/5/9/chartex" xmlns:cx4="http://schemas.microsoft.com/office/drawing/2016/5/10/chartex" xmlns:cx5="http://schemas.microsoft.com/office/drawing/2016/5/11/chartex" xmlns:cx6="http://schemas.microsoft.com/office/drawing/2016/5/12/chartex" xmlns:cx7="http://schemas.microsoft.com/office/drawing/2016/5/13/chartex" xmlns:cx8="http://schemas.microsoft.com/office/drawing/2016/5/14/chartex" xmlns:mc="http://schemas.openxmlformats.org/markup-compatibility/2006" xmlns:aink="http://schemas.microsoft.com/office/drawing/2016/ink" xmlns:am3d="http://schemas.microsoft.com/office/drawing/2017/model3d" xmlns:o="urn:schemas-microsoft-com:office:office" xmlns:r="http://schemas.openxmlformats.org/officeDocument/2006/relationships" xmlns:m="http://schemas.openxmlformats.org/officeDocument/2006/math" xmlns:v="urn:schemas-microsoft-com:vml" xmlns:wp14="http://schemas.microsoft.com/office/word/2010/wordprocessingDrawing" xmlns:wp="http://schemas.openxmlformats.org/drawingml/2006/wordprocessingDrawing" xmlns:w10="urn:schemas-microsoft-com:office:word" xmlns:w="http://schemas.openxmlformats.org/wordprocessingml/2006/main" xmlns:w14="http://schemas.microsoft.com/office/word/2010/wordml" xmlns:w15="http://schemas.microsoft.com/office/word/2012/wordml" xmlns:w16cex="http://schemas.microsoft.com/office/word/2018/wordml/cex" xmlns:w16cid="http://schemas.microsoft.com/office/word/2016/wordml/cid" xmlns:w16="http://schemas.microsoft.com/office/word/2018/wordml" xmlns:w16se="http://schemas.microsoft.com/office/word/2015/wordml/symex" xmlns:wpg="http://schemas.microsoft.com/office/word/2010/wordprocessingGroup" xmlns:wpi="http://schemas.microsoft.com/office/word/2010/wordprocessingInk" xmlns:wne="http://schemas.microsoft.com/office/word/2006/wordml" xmlns:wps="http://schemas.microsoft.com/office/word/2010/wordprocessingShape" mc:Ignorable="w14 w15 w16se w16cid w16 w16cex wp14">
   <w:body>
     <w:p>
       <w:pPr>
@@ -96,35 +96,7 @@
         <w:rPr>
           <w:sz w:val="22"/>
         </w:rPr>
-        <w:t xml:space="preserve">Authors: </w:t>
-      </w:r>
-      <w:proofErr w:type="spellStart"/>
-      <w:r>
-        <w:rPr>
-          <w:sz w:val="22"/>
-        </w:rPr>
-        <w:t>Hemanvitha</w:t>
-      </w:r>
-      <w:proofErr w:type="spellEnd"/>
-      <w:r>
-        <w:rPr>
-          <w:sz w:val="22"/>
-        </w:rPr>
-        <w:t xml:space="preserve"> </w:t>
-      </w:r>
-      <w:proofErr w:type="spellStart"/>
-      <w:r>
-        <w:rPr>
-          <w:sz w:val="22"/>
-        </w:rPr>
-        <w:t>Mylapalli</w:t>
-      </w:r>
-      <w:proofErr w:type="spellEnd"/>
-      <w:r>
-        <w:rPr>
-          <w:sz w:val="22"/>
-        </w:rPr>
-        <w:t xml:space="preserve"> (</w:t>
+        <w:t>Authors: Hemanvitha Mylapalli (</w:t>
       </w:r>
       <w:hyperlink r:id="rId6" w:history="1">
         <w:r>
@@ -139,21 +111,7 @@
         <w:rPr>
           <w:sz w:val="22"/>
         </w:rPr>
-        <w:t xml:space="preserve">), Shashank </w:t>
-      </w:r>
-      <w:proofErr w:type="spellStart"/>
-      <w:r>
-        <w:rPr>
-          <w:sz w:val="22"/>
-        </w:rPr>
-        <w:t>Akkavaram</w:t>
-      </w:r>
-      <w:proofErr w:type="spellEnd"/>
-      <w:r>
-        <w:rPr>
-          <w:sz w:val="22"/>
-        </w:rPr>
-        <w:t xml:space="preserve"> (</w:t>
+        <w:t>), Shashank Akkavaram (</w:t>
       </w:r>
       <w:hyperlink r:id="rId7" w:history="1">
         <w:r>
@@ -168,45 +126,31 @@
         <w:rPr>
           <w:sz w:val="22"/>
         </w:rPr>
-        <w:t xml:space="preserve"> ), Yuga Kapil Krishna      </w:t>
-      </w:r>
-      <w:proofErr w:type="spellStart"/>
+        <w:t xml:space="preserve"> ), Yuga Kapil Krishna      Mayt</w:t>
+      </w:r>
       <w:r>
         <w:rPr>
           <w:sz w:val="22"/>
         </w:rPr>
-        <w:t>Mayt</w:t>
+        <w:t>h</w:t>
       </w:r>
       <w:r>
         <w:rPr>
           <w:sz w:val="22"/>
         </w:rPr>
-        <w:t>h</w:t>
+        <w:t>eram</w:t>
       </w:r>
       <w:r>
         <w:rPr>
           <w:sz w:val="22"/>
         </w:rPr>
-        <w:t>eram</w:t>
+        <w:t>a</w:t>
       </w:r>
       <w:r>
         <w:rPr>
           <w:sz w:val="22"/>
         </w:rPr>
-        <w:t>a</w:t>
-      </w:r>
-      <w:r>
-        <w:rPr>
-          <w:sz w:val="22"/>
-        </w:rPr>
-        <w:t>tla</w:t>
-      </w:r>
-      <w:proofErr w:type="spellEnd"/>
-      <w:r>
-        <w:rPr>
-          <w:sz w:val="22"/>
-        </w:rPr>
-        <w:t xml:space="preserve"> (</w:t>
+        <w:t>tla (</w:t>
       </w:r>
       <w:hyperlink r:id="rId8" w:history="1">
         <w:r>
@@ -221,21 +165,7 @@
         <w:rPr>
           <w:sz w:val="22"/>
         </w:rPr>
-        <w:t xml:space="preserve"> ), Neha </w:t>
-      </w:r>
-      <w:proofErr w:type="spellStart"/>
-      <w:r>
-        <w:rPr>
-          <w:sz w:val="22"/>
-        </w:rPr>
-        <w:t>Srinivasaiah</w:t>
-      </w:r>
-      <w:proofErr w:type="spellEnd"/>
-      <w:r>
-        <w:rPr>
-          <w:sz w:val="22"/>
-        </w:rPr>
-        <w:t xml:space="preserve"> (</w:t>
+        <w:t xml:space="preserve"> ), Neha Srinivasaiah (</w:t>
       </w:r>
       <w:r>
         <w:rPr>
@@ -256,35 +186,7 @@
         <w:rPr>
           <w:sz w:val="22"/>
         </w:rPr>
-        <w:t xml:space="preserve"> ), </w:t>
-      </w:r>
-      <w:proofErr w:type="spellStart"/>
-      <w:r>
-        <w:rPr>
-          <w:sz w:val="22"/>
-        </w:rPr>
-        <w:t>Sasank</w:t>
-      </w:r>
-      <w:proofErr w:type="spellEnd"/>
-      <w:r>
-        <w:rPr>
-          <w:sz w:val="22"/>
-        </w:rPr>
-        <w:t xml:space="preserve"> </w:t>
-      </w:r>
-      <w:proofErr w:type="spellStart"/>
-      <w:r>
-        <w:rPr>
-          <w:sz w:val="22"/>
-        </w:rPr>
-        <w:t>Nannapaneni</w:t>
-      </w:r>
-      <w:proofErr w:type="spellEnd"/>
-      <w:r>
-        <w:rPr>
-          <w:sz w:val="22"/>
-        </w:rPr>
-        <w:t xml:space="preserve"> (</w:t>
+        <w:t xml:space="preserve"> ), Sasank Nannapaneni (</w:t>
       </w:r>
       <w:hyperlink r:id="rId10" w:history="1">
         <w:r>
@@ -299,47 +201,19 @@
         <w:rPr>
           <w:sz w:val="22"/>
         </w:rPr>
-        <w:t xml:space="preserve"> ), </w:t>
-      </w:r>
-      <w:proofErr w:type="spellStart"/>
+        <w:t xml:space="preserve"> ), Sujitha Chet</w:t>
+      </w:r>
       <w:r>
         <w:rPr>
           <w:sz w:val="22"/>
         </w:rPr>
-        <w:t>Sujitha</w:t>
-      </w:r>
-      <w:proofErr w:type="spellEnd"/>
+        <w:t>h</w:t>
+      </w:r>
       <w:r>
         <w:rPr>
           <w:sz w:val="22"/>
         </w:rPr>
-        <w:t xml:space="preserve"> </w:t>
-      </w:r>
-      <w:proofErr w:type="spellStart"/>
-      <w:r>
-        <w:rPr>
-          <w:sz w:val="22"/>
-        </w:rPr>
-        <w:t>Chet</w:t>
-      </w:r>
-      <w:r>
-        <w:rPr>
-          <w:sz w:val="22"/>
-        </w:rPr>
-        <w:t>h</w:t>
-      </w:r>
-      <w:r>
-        <w:rPr>
-          <w:sz w:val="22"/>
-        </w:rPr>
-        <w:t>ireddy</w:t>
-      </w:r>
-      <w:proofErr w:type="spellEnd"/>
-      <w:r>
-        <w:rPr>
-          <w:sz w:val="22"/>
-        </w:rPr>
-        <w:t xml:space="preserve"> ( </w:t>
+        <w:t xml:space="preserve">ireddy ( </w:t>
       </w:r>
       <w:hyperlink r:id="rId11" w:history="1">
         <w:r>
@@ -354,49 +228,7 @@
         <w:rPr>
           <w:sz w:val="22"/>
         </w:rPr>
-        <w:t xml:space="preserve">), </w:t>
-      </w:r>
-      <w:proofErr w:type="spellStart"/>
-      <w:r>
-        <w:rPr>
-          <w:sz w:val="22"/>
-        </w:rPr>
-        <w:t>Bala</w:t>
-      </w:r>
-      <w:proofErr w:type="spellEnd"/>
-      <w:r>
-        <w:rPr>
-          <w:sz w:val="22"/>
-        </w:rPr>
-        <w:t xml:space="preserve"> </w:t>
-      </w:r>
-      <w:proofErr w:type="spellStart"/>
-      <w:r>
-        <w:rPr>
-          <w:sz w:val="22"/>
-        </w:rPr>
-        <w:t>Sahithi</w:t>
-      </w:r>
-      <w:proofErr w:type="spellEnd"/>
-      <w:r>
-        <w:rPr>
-          <w:sz w:val="22"/>
-        </w:rPr>
-        <w:t xml:space="preserve"> </w:t>
-      </w:r>
-      <w:proofErr w:type="spellStart"/>
-      <w:r>
-        <w:rPr>
-          <w:sz w:val="22"/>
-        </w:rPr>
-        <w:t>Kamana</w:t>
-      </w:r>
-      <w:proofErr w:type="spellEnd"/>
-      <w:r>
-        <w:rPr>
-          <w:sz w:val="22"/>
-        </w:rPr>
-        <w:t xml:space="preserve"> (</w:t>
+        <w:t>), Bala Sahithi Kamana (</w:t>
       </w:r>
       <w:r>
         <w:rPr>
@@ -429,22 +261,14 @@
         <w:rPr>
           <w:sz w:val="22"/>
         </w:rPr>
-        <w:t xml:space="preserve"> </w:t>
-      </w:r>
-      <w:proofErr w:type="spellStart"/>
+        <w:t xml:space="preserve"> Gad</w:t>
+      </w:r>
       <w:r>
         <w:rPr>
           <w:sz w:val="22"/>
         </w:rPr>
-        <w:t>Gad</w:t>
-      </w:r>
-      <w:r>
-        <w:rPr>
-          <w:sz w:val="22"/>
-        </w:rPr>
         <w:t>have</w:t>
       </w:r>
-      <w:proofErr w:type="spellEnd"/>
       <w:r>
         <w:rPr>
           <w:sz w:val="22"/>
@@ -867,21 +691,7 @@
         <w:rPr>
           <w:color w:val="1F1F1F"/>
         </w:rPr>
-        <w:t xml:space="preserve">KitchenSync leverages VGG16 and </w:t>
-      </w:r>
-      <w:proofErr w:type="spellStart"/>
-      <w:r>
-        <w:rPr>
-          <w:color w:val="1F1F1F"/>
-        </w:rPr>
-        <w:t>MobileNet</w:t>
-      </w:r>
-      <w:proofErr w:type="spellEnd"/>
-      <w:r>
-        <w:rPr>
-          <w:color w:val="1F1F1F"/>
-        </w:rPr>
-        <w:t xml:space="preserve"> models to analyze user pantry data and recommend suitable recipes. The system meticulously matches available ingredients with a comprehensive recipe database, further refined based on user-specified dietary preferences and past selections (Williams &amp; Patel, 2022).</w:t>
+        <w:t>KitchenSync leverages VGG16 and MobileNet models to analyze user pantry data and recommend suitable recipes. The system meticulously matches available ingredients with a comprehensive recipe database, further refined based on user-specified dietary preferences and past selections (Williams &amp; Patel, 2022).</w:t>
       </w:r>
     </w:p>
     <w:p>
@@ -2199,7 +2009,6 @@
       <w:pPr>
         <w:pStyle w:val="NormalWeb"/>
         <w:spacing w:before="0" w:beforeAutospacing="0" w:after="0" w:afterAutospacing="0"/>
-        <w:jc w:val="center"/>
         <w:rPr>
           <w:b/>
           <w:color w:val="1F1F1F"/>
@@ -2212,24 +2021,14 @@
         <w:spacing w:before="0" w:beforeAutospacing="0" w:after="0" w:afterAutospacing="0"/>
         <w:jc w:val="center"/>
         <w:rPr>
-          <w:b/>
-          <w:color w:val="1F1F1F"/>
-        </w:rPr>
-      </w:pPr>
-    </w:p>
-    <w:p>
-      <w:pPr>
-        <w:pStyle w:val="NormalWeb"/>
-        <w:spacing w:before="0" w:beforeAutospacing="0" w:after="0" w:afterAutospacing="0"/>
-        <w:jc w:val="center"/>
-        <w:rPr>
-          <w:color w:val="1F1F1F"/>
-        </w:rPr>
-      </w:pPr>
-      <w:r>
-        <w:rPr>
-          <w:color w:val="1F1F1F"/>
-        </w:rPr>
+          <w:color w:val="1F1F1F"/>
+        </w:rPr>
+      </w:pPr>
+      <w:r>
+        <w:rPr>
+          <w:color w:val="1F1F1F"/>
+        </w:rPr>
+        <w:lastRenderedPageBreak/>
         <w:t>IV</w:t>
       </w:r>
       <w:r>
@@ -2340,6 +2139,11 @@
     </w:p>
     <w:p>
       <w:pPr>
+        <w:jc w:val="center"/>
+      </w:pPr>
+    </w:p>
+    <w:p>
+      <w:pPr>
         <w:pStyle w:val="NormalWeb"/>
         <w:spacing w:before="0" w:beforeAutospacing="0" w:after="0" w:afterAutospacing="0"/>
         <w:jc w:val="both"/>
@@ -2352,21 +2156,7 @@
         <w:rPr>
           <w:color w:val="1F1F1F"/>
         </w:rPr>
-        <w:t xml:space="preserve">The diagram outlines the structure of the KitchenSync application, showing the user-facing frontend built with Python and Flask, alongside HTML/CSS for design. It communicates with the backend, another Flask application, which handles logic and data processing. The backend interacts with the database through </w:t>
-      </w:r>
-      <w:proofErr w:type="spellStart"/>
-      <w:r>
-        <w:rPr>
-          <w:color w:val="1F1F1F"/>
-        </w:rPr>
-        <w:t>SQLAlchemy</w:t>
-      </w:r>
-      <w:proofErr w:type="spellEnd"/>
-      <w:r>
-        <w:rPr>
-          <w:color w:val="1F1F1F"/>
-        </w:rPr>
-        <w:t xml:space="preserve"> ORM, allowing Python code to manage database operations without direct SQL queries. Data is stored in a SQLite database, consisting of various tables. Arrows depict the flow of data with the frontend sending requests to the backend, which then uses the ORM to perform database actions, and subsequently, the backend responds to the frontend to display </w:t>
+        <w:t xml:space="preserve">The diagram outlines the structure of the KitchenSync application, showing the user-facing frontend built with Python and Flask, alongside HTML/CSS for design. It communicates with the backend, another Flask application, which handles logic and data processing. The backend interacts with the database through SQLAlchemy ORM, allowing Python code to manage database operations without direct SQL queries. Data is stored in a SQLite database, consisting of various tables. Arrows depict the flow of data with the frontend sending requests to the backend, which then uses the ORM to perform database actions, and subsequently, the backend responds to the frontend to display </w:t>
       </w:r>
       <w:r>
         <w:rPr>
@@ -2706,23 +2496,7 @@
           <w:rFonts w:eastAsia="Times New Roman"/>
           <w:color w:val="1F1F1F"/>
         </w:rPr>
-        <w:t> This entity represents the application's registered users. Each user record possesses a unique identifier (</w:t>
-      </w:r>
-      <w:proofErr w:type="spellStart"/>
-      <w:r>
-        <w:rPr>
-          <w:rFonts w:eastAsia="Times New Roman"/>
-          <w:color w:val="1F1F1F"/>
-        </w:rPr>
-        <w:t>UserID</w:t>
-      </w:r>
-      <w:proofErr w:type="spellEnd"/>
-      <w:r>
-        <w:rPr>
-          <w:rFonts w:eastAsia="Times New Roman"/>
-          <w:color w:val="1F1F1F"/>
-        </w:rPr>
-        <w:t>), username, password for secure login, email address for communication, and potentially other profile details relevant to fitness tracking (e.g., age, weight, height).</w:t>
+        <w:t> This entity represents the application's registered users. Each user record possesses a unique identifier (UserID), username, password for secure login, email address for communication, and potentially other profile details relevant to fitness tracking (e.g., age, weight, height).</w:t>
       </w:r>
     </w:p>
     <w:p>
@@ -2749,23 +2523,7 @@
           <w:rFonts w:eastAsia="Times New Roman"/>
           <w:color w:val="1F1F1F"/>
         </w:rPr>
-        <w:t> This entity represents various physical activities users can track within the application. Each activity record has a unique identifier (</w:t>
-      </w:r>
-      <w:proofErr w:type="spellStart"/>
-      <w:r>
-        <w:rPr>
-          <w:rFonts w:eastAsia="Times New Roman"/>
-          <w:color w:val="1F1F1F"/>
-        </w:rPr>
-        <w:t>ActivityID</w:t>
-      </w:r>
-      <w:proofErr w:type="spellEnd"/>
-      <w:r>
-        <w:rPr>
-          <w:rFonts w:eastAsia="Times New Roman"/>
-          <w:color w:val="1F1F1F"/>
-        </w:rPr>
-        <w:t>), along with attributes specifying the activity type (e.g., "Running", "Cycling", "Swimming"), date of performance, duration (time spent performing the activity), distance covered (applicable activities only), and the estimated number of calories burned during the activity.</w:t>
+        <w:t> This entity represents various physical activities users can track within the application. Each activity record has a unique identifier (ActivityID), along with attributes specifying the activity type (e.g., "Running", "Cycling", "Swimming"), date of performance, duration (time spent performing the activity), distance covered (applicable activities only), and the estimated number of calories burned during the activity.</w:t>
       </w:r>
     </w:p>
     <w:p>
@@ -3098,7 +2856,13 @@
         <w:jc w:val="center"/>
       </w:pPr>
       <w:r>
-        <w:t>V.PRODUCT RESULTS</w:t>
+        <w:t>V.</w:t>
+      </w:r>
+      <w:r>
+        <w:t xml:space="preserve"> </w:t>
+      </w:r>
+      <w:r>
+        <w:t>PRODUCT RESULTS</w:t>
       </w:r>
     </w:p>
     <w:p>
@@ -3328,14 +3092,14 @@
       <w:r>
         <w:t xml:space="preserve"> </w:t>
       </w:r>
-      <w:proofErr w:type="spellStart"/>
-      <w:r>
-        <w:t>DashBoard</w:t>
-      </w:r>
-      <w:proofErr w:type="spellEnd"/>
-      <w:r>
-        <w:t xml:space="preserve"> Page </w:t>
-      </w:r>
+      <w:r>
+        <w:t xml:space="preserve">DashBoard Page </w:t>
+      </w:r>
+    </w:p>
+    <w:p>
+      <w:pPr>
+        <w:jc w:val="center"/>
+      </w:pPr>
     </w:p>
     <w:p>
       <w:pPr>
@@ -3494,7 +3258,877 @@
           <w:noProof/>
           <w:lang w:val="en-US" w:eastAsia="en-US"/>
         </w:rPr>
-        <w:t>V.CONCLUSION AND FUTURE WORK</w:t>
+        <w:t>VI. TECHNOLOGIES</w:t>
+      </w:r>
+      <w:r>
+        <w:rPr>
+          <w:noProof/>
+          <w:lang w:val="en-US" w:eastAsia="en-US"/>
+        </w:rPr>
+        <w:t xml:space="preserve"> AND LANGUAGES</w:t>
+      </w:r>
+    </w:p>
+    <w:p>
+      <w:pPr>
+        <w:pStyle w:val="IEEEParagraph"/>
+        <w:ind w:firstLine="0"/>
+        <w:rPr>
+          <w:noProof/>
+          <w:lang w:val="en-US" w:eastAsia="en-US"/>
+        </w:rPr>
+      </w:pPr>
+      <w:r>
+        <w:rPr>
+          <w:noProof/>
+          <w:lang w:val="en-US" w:eastAsia="en-US"/>
+        </w:rPr>
+        <w:t xml:space="preserve">We are used different technologies and methods to achieve our goal. These are the </w:t>
+      </w:r>
+      <w:r>
+        <w:rPr>
+          <w:noProof/>
+          <w:lang w:val="en-US" w:eastAsia="en-US"/>
+        </w:rPr>
+        <w:t>technologies and Languages we used.</w:t>
+      </w:r>
+    </w:p>
+    <w:p>
+      <w:pPr>
+        <w:pStyle w:val="IEEEParagraph"/>
+        <w:ind w:firstLine="0"/>
+        <w:rPr>
+          <w:noProof/>
+          <w:lang w:val="en-US" w:eastAsia="en-US"/>
+        </w:rPr>
+      </w:pPr>
+    </w:p>
+    <w:p>
+      <w:pPr>
+        <w:pStyle w:val="IEEEParagraph"/>
+        <w:ind w:firstLine="0"/>
+        <w:rPr>
+          <w:noProof/>
+          <w:lang w:val="en-US" w:eastAsia="en-US"/>
+        </w:rPr>
+      </w:pPr>
+      <w:r>
+        <w:rPr>
+          <w:noProof/>
+          <w:lang w:val="en-US" w:eastAsia="en-US"/>
+        </w:rPr>
+        <w:drawing>
+          <wp:inline distT="0" distB="0" distL="0" distR="0" wp14:anchorId="7031E9FA" wp14:editId="03DAABC6">
+            <wp:extent cx="514350" cy="504063"/>
+            <wp:effectExtent l="0" t="0" r="0" b="0"/>
+            <wp:docPr id="5" name="Picture 5" descr="A green snake logo&#10;&#10;Description automatically generated"/>
+            <wp:cNvGraphicFramePr>
+              <a:graphicFrameLocks xmlns:a="http://schemas.openxmlformats.org/drawingml/2006/main" noChangeAspect="1"/>
+            </wp:cNvGraphicFramePr>
+            <a:graphic xmlns:a="http://schemas.openxmlformats.org/drawingml/2006/main">
+              <a:graphicData uri="http://schemas.openxmlformats.org/drawingml/2006/picture">
+                <pic:pic xmlns:pic="http://schemas.openxmlformats.org/drawingml/2006/picture">
+                  <pic:nvPicPr>
+                    <pic:cNvPr id="5" name="Picture 5" descr="A green snake logo&#10;&#10;Description automatically generated"/>
+                    <pic:cNvPicPr/>
+                  </pic:nvPicPr>
+                  <pic:blipFill>
+                    <a:blip r:embed="rId25"/>
+                    <a:stretch>
+                      <a:fillRect/>
+                    </a:stretch>
+                  </pic:blipFill>
+                  <pic:spPr>
+                    <a:xfrm>
+                      <a:off x="0" y="0"/>
+                      <a:ext cx="536553" cy="525822"/>
+                    </a:xfrm>
+                    <a:prstGeom prst="rect">
+                      <a:avLst/>
+                    </a:prstGeom>
+                  </pic:spPr>
+                </pic:pic>
+              </a:graphicData>
+            </a:graphic>
+          </wp:inline>
+        </w:drawing>
+      </w:r>
+      <w:r>
+        <w:rPr>
+          <w:noProof/>
+          <w:lang w:val="en-US" w:eastAsia="en-US"/>
+        </w:rPr>
+        <w:t xml:space="preserve">  </w:t>
+      </w:r>
+      <w:r>
+        <w:rPr>
+          <w:noProof/>
+          <w:lang w:val="en-US" w:eastAsia="en-US"/>
+        </w:rPr>
+        <w:t xml:space="preserve"> </w:t>
+      </w:r>
+      <w:r>
+        <w:rPr>
+          <w:noProof/>
+          <w:lang w:val="en-US" w:eastAsia="en-US"/>
+        </w:rPr>
+        <w:t xml:space="preserve">   </w:t>
+      </w:r>
+      <w:r>
+        <w:rPr>
+          <w:noProof/>
+          <w:lang w:val="en-US" w:eastAsia="en-US"/>
+        </w:rPr>
+        <w:drawing>
+          <wp:inline distT="0" distB="0" distL="0" distR="0" wp14:anchorId="3A773FC9" wp14:editId="4816C7BA">
+            <wp:extent cx="457200" cy="493569"/>
+            <wp:effectExtent l="0" t="0" r="0" b="1905"/>
+            <wp:docPr id="8" name="Picture 8" descr="A green and white logo&#10;&#10;Description automatically generated"/>
+            <wp:cNvGraphicFramePr>
+              <a:graphicFrameLocks xmlns:a="http://schemas.openxmlformats.org/drawingml/2006/main" noChangeAspect="1"/>
+            </wp:cNvGraphicFramePr>
+            <a:graphic xmlns:a="http://schemas.openxmlformats.org/drawingml/2006/main">
+              <a:graphicData uri="http://schemas.openxmlformats.org/drawingml/2006/picture">
+                <pic:pic xmlns:pic="http://schemas.openxmlformats.org/drawingml/2006/picture">
+                  <pic:nvPicPr>
+                    <pic:cNvPr id="8" name="Picture 8" descr="A green and white logo&#10;&#10;Description automatically generated"/>
+                    <pic:cNvPicPr/>
+                  </pic:nvPicPr>
+                  <pic:blipFill>
+                    <a:blip r:embed="rId26"/>
+                    <a:stretch>
+                      <a:fillRect/>
+                    </a:stretch>
+                  </pic:blipFill>
+                  <pic:spPr>
+                    <a:xfrm>
+                      <a:off x="0" y="0"/>
+                      <a:ext cx="476685" cy="514604"/>
+                    </a:xfrm>
+                    <a:prstGeom prst="rect">
+                      <a:avLst/>
+                    </a:prstGeom>
+                  </pic:spPr>
+                </pic:pic>
+              </a:graphicData>
+            </a:graphic>
+          </wp:inline>
+        </w:drawing>
+      </w:r>
+      <w:r>
+        <w:rPr>
+          <w:noProof/>
+          <w:lang w:val="en-US" w:eastAsia="en-US"/>
+        </w:rPr>
+        <w:t xml:space="preserve">  </w:t>
+      </w:r>
+      <w:r>
+        <w:rPr>
+          <w:noProof/>
+          <w:lang w:val="en-US" w:eastAsia="en-US"/>
+        </w:rPr>
+        <w:t xml:space="preserve"> </w:t>
+      </w:r>
+      <w:r>
+        <w:rPr>
+          <w:noProof/>
+          <w:lang w:val="en-US" w:eastAsia="en-US"/>
+        </w:rPr>
+        <w:t xml:space="preserve">   </w:t>
+      </w:r>
+      <w:r>
+        <w:rPr>
+          <w:noProof/>
+          <w:lang w:val="en-US" w:eastAsia="en-US"/>
+        </w:rPr>
+        <w:t xml:space="preserve"> </w:t>
+      </w:r>
+      <w:r>
+        <w:rPr>
+          <w:noProof/>
+          <w:lang w:val="en-US" w:eastAsia="en-US"/>
+        </w:rPr>
+        <w:drawing>
+          <wp:inline distT="0" distB="0" distL="0" distR="0" wp14:anchorId="17F1FC19" wp14:editId="6341A4F4">
+            <wp:extent cx="447675" cy="492443"/>
+            <wp:effectExtent l="0" t="0" r="0" b="3175"/>
+            <wp:docPr id="10" name="Picture 10" descr="A green and white logo&#10;&#10;Description automatically generated"/>
+            <wp:cNvGraphicFramePr>
+              <a:graphicFrameLocks xmlns:a="http://schemas.openxmlformats.org/drawingml/2006/main" noChangeAspect="1"/>
+            </wp:cNvGraphicFramePr>
+            <a:graphic xmlns:a="http://schemas.openxmlformats.org/drawingml/2006/main">
+              <a:graphicData uri="http://schemas.openxmlformats.org/drawingml/2006/picture">
+                <pic:pic xmlns:pic="http://schemas.openxmlformats.org/drawingml/2006/picture">
+                  <pic:nvPicPr>
+                    <pic:cNvPr id="10" name="Picture 10" descr="A green and white logo&#10;&#10;Description automatically generated"/>
+                    <pic:cNvPicPr/>
+                  </pic:nvPicPr>
+                  <pic:blipFill>
+                    <a:blip r:embed="rId27"/>
+                    <a:stretch>
+                      <a:fillRect/>
+                    </a:stretch>
+                  </pic:blipFill>
+                  <pic:spPr>
+                    <a:xfrm>
+                      <a:off x="0" y="0"/>
+                      <a:ext cx="453852" cy="499237"/>
+                    </a:xfrm>
+                    <a:prstGeom prst="rect">
+                      <a:avLst/>
+                    </a:prstGeom>
+                  </pic:spPr>
+                </pic:pic>
+              </a:graphicData>
+            </a:graphic>
+          </wp:inline>
+        </w:drawing>
+      </w:r>
+      <w:r>
+        <w:rPr>
+          <w:noProof/>
+          <w:lang w:val="en-US" w:eastAsia="en-US"/>
+        </w:rPr>
+        <w:t xml:space="preserve">  </w:t>
+      </w:r>
+      <w:r>
+        <w:rPr>
+          <w:noProof/>
+          <w:lang w:val="en-US" w:eastAsia="en-US"/>
+        </w:rPr>
+        <w:t xml:space="preserve"> </w:t>
+      </w:r>
+      <w:r>
+        <w:rPr>
+          <w:noProof/>
+          <w:lang w:val="en-US" w:eastAsia="en-US"/>
+        </w:rPr>
+        <w:t xml:space="preserve">  </w:t>
+      </w:r>
+      <w:r>
+        <w:rPr>
+          <w:noProof/>
+          <w:lang w:val="en-US" w:eastAsia="en-US"/>
+        </w:rPr>
+        <w:t xml:space="preserve"> </w:t>
+      </w:r>
+      <w:r>
+        <w:rPr>
+          <w:noProof/>
+          <w:lang w:val="en-US" w:eastAsia="en-US"/>
+        </w:rPr>
+        <w:t xml:space="preserve">  </w:t>
+      </w:r>
+      <w:r>
+        <w:rPr>
+          <w:noProof/>
+          <w:lang w:val="en-US" w:eastAsia="en-US"/>
+        </w:rPr>
+        <w:t xml:space="preserve"> </w:t>
+      </w:r>
+      <w:r>
+        <w:rPr>
+          <w:noProof/>
+          <w:lang w:val="en-US" w:eastAsia="en-US"/>
+        </w:rPr>
+        <w:drawing>
+          <wp:inline distT="0" distB="0" distL="0" distR="0" wp14:anchorId="7234306D" wp14:editId="4C5FD124">
+            <wp:extent cx="457200" cy="479778"/>
+            <wp:effectExtent l="0" t="0" r="0" b="0"/>
+            <wp:docPr id="12" name="Picture 12" descr="A green and white logo&#10;&#10;Description automatically generated"/>
+            <wp:cNvGraphicFramePr>
+              <a:graphicFrameLocks xmlns:a="http://schemas.openxmlformats.org/drawingml/2006/main" noChangeAspect="1"/>
+            </wp:cNvGraphicFramePr>
+            <a:graphic xmlns:a="http://schemas.openxmlformats.org/drawingml/2006/main">
+              <a:graphicData uri="http://schemas.openxmlformats.org/drawingml/2006/picture">
+                <pic:pic xmlns:pic="http://schemas.openxmlformats.org/drawingml/2006/picture">
+                  <pic:nvPicPr>
+                    <pic:cNvPr id="12" name="Picture 12" descr="A green and white logo&#10;&#10;Description automatically generated"/>
+                    <pic:cNvPicPr/>
+                  </pic:nvPicPr>
+                  <pic:blipFill>
+                    <a:blip r:embed="rId28"/>
+                    <a:stretch>
+                      <a:fillRect/>
+                    </a:stretch>
+                  </pic:blipFill>
+                  <pic:spPr>
+                    <a:xfrm>
+                      <a:off x="0" y="0"/>
+                      <a:ext cx="473344" cy="496719"/>
+                    </a:xfrm>
+                    <a:prstGeom prst="rect">
+                      <a:avLst/>
+                    </a:prstGeom>
+                  </pic:spPr>
+                </pic:pic>
+              </a:graphicData>
+            </a:graphic>
+          </wp:inline>
+        </w:drawing>
+      </w:r>
+    </w:p>
+    <w:p>
+      <w:pPr>
+        <w:pStyle w:val="IEEEParagraph"/>
+        <w:ind w:firstLine="0"/>
+        <w:rPr>
+          <w:noProof/>
+          <w:lang w:val="en-US" w:eastAsia="en-US"/>
+        </w:rPr>
+      </w:pPr>
+      <w:r>
+        <w:rPr>
+          <w:noProof/>
+          <w:lang w:val="en-US" w:eastAsia="en-US"/>
+        </w:rPr>
+        <w:t>Fig 10.        Fig 11</w:t>
+      </w:r>
+      <w:r>
+        <w:rPr>
+          <w:noProof/>
+          <w:lang w:val="en-US" w:eastAsia="en-US"/>
+        </w:rPr>
+        <w:t xml:space="preserve">.      </w:t>
+      </w:r>
+      <w:r>
+        <w:rPr>
+          <w:noProof/>
+          <w:lang w:val="en-US" w:eastAsia="en-US"/>
+        </w:rPr>
+        <w:t xml:space="preserve">  </w:t>
+      </w:r>
+      <w:r>
+        <w:rPr>
+          <w:noProof/>
+          <w:lang w:val="en-US" w:eastAsia="en-US"/>
+        </w:rPr>
+        <w:t xml:space="preserve">Fig 12.     </w:t>
+      </w:r>
+      <w:r>
+        <w:rPr>
+          <w:noProof/>
+          <w:lang w:val="en-US" w:eastAsia="en-US"/>
+        </w:rPr>
+        <w:t xml:space="preserve">    </w:t>
+      </w:r>
+      <w:r>
+        <w:rPr>
+          <w:noProof/>
+          <w:lang w:val="en-US" w:eastAsia="en-US"/>
+        </w:rPr>
+        <w:t>Fig 13.</w:t>
+      </w:r>
+    </w:p>
+    <w:p>
+      <w:pPr>
+        <w:pStyle w:val="IEEEParagraph"/>
+        <w:ind w:firstLine="0"/>
+        <w:rPr>
+          <w:noProof/>
+          <w:lang w:val="en-US" w:eastAsia="en-US"/>
+        </w:rPr>
+      </w:pPr>
+      <w:r>
+        <w:rPr>
+          <w:noProof/>
+          <w:lang w:val="en-US" w:eastAsia="en-US"/>
+        </w:rPr>
+        <w:t>Python</w:t>
+      </w:r>
+      <w:r>
+        <w:rPr>
+          <w:noProof/>
+          <w:lang w:val="en-US" w:eastAsia="en-US"/>
+        </w:rPr>
+        <w:t xml:space="preserve">        HTML      </w:t>
+      </w:r>
+      <w:r>
+        <w:rPr>
+          <w:noProof/>
+          <w:lang w:val="en-US" w:eastAsia="en-US"/>
+        </w:rPr>
+        <w:t xml:space="preserve">  </w:t>
+      </w:r>
+      <w:r>
+        <w:rPr>
+          <w:noProof/>
+          <w:lang w:val="en-US" w:eastAsia="en-US"/>
+        </w:rPr>
+        <w:t xml:space="preserve">CSS         </w:t>
+      </w:r>
+      <w:r>
+        <w:rPr>
+          <w:noProof/>
+          <w:lang w:val="en-US" w:eastAsia="en-US"/>
+        </w:rPr>
+        <w:t xml:space="preserve">    </w:t>
+      </w:r>
+      <w:r>
+        <w:rPr>
+          <w:noProof/>
+          <w:lang w:val="en-US" w:eastAsia="en-US"/>
+        </w:rPr>
+        <w:t>JavaScript</w:t>
+      </w:r>
+    </w:p>
+    <w:p>
+      <w:pPr>
+        <w:pStyle w:val="IEEEParagraph"/>
+        <w:ind w:firstLine="0"/>
+        <w:rPr>
+          <w:noProof/>
+          <w:lang w:val="en-US" w:eastAsia="en-US"/>
+        </w:rPr>
+      </w:pPr>
+    </w:p>
+    <w:p>
+      <w:pPr>
+        <w:pStyle w:val="IEEEParagraph"/>
+        <w:ind w:firstLine="0"/>
+        <w:rPr>
+          <w:noProof/>
+          <w:lang w:val="en-US" w:eastAsia="en-US"/>
+        </w:rPr>
+      </w:pPr>
+      <w:r>
+        <w:rPr>
+          <w:noProof/>
+          <w:lang w:val="en-US" w:eastAsia="en-US"/>
+        </w:rPr>
+        <w:drawing>
+          <wp:inline distT="0" distB="0" distL="0" distR="0" wp14:anchorId="6A47D353" wp14:editId="7B5B65B1">
+            <wp:extent cx="518336" cy="495300"/>
+            <wp:effectExtent l="0" t="0" r="0" b="0"/>
+            <wp:docPr id="13" name="Picture 13" descr="A green drawing of a green object&#10;&#10;Description automatically generated"/>
+            <wp:cNvGraphicFramePr>
+              <a:graphicFrameLocks xmlns:a="http://schemas.openxmlformats.org/drawingml/2006/main" noChangeAspect="1"/>
+            </wp:cNvGraphicFramePr>
+            <a:graphic xmlns:a="http://schemas.openxmlformats.org/drawingml/2006/main">
+              <a:graphicData uri="http://schemas.openxmlformats.org/drawingml/2006/picture">
+                <pic:pic xmlns:pic="http://schemas.openxmlformats.org/drawingml/2006/picture">
+                  <pic:nvPicPr>
+                    <pic:cNvPr id="13" name="Picture 13" descr="A green drawing of a green object&#10;&#10;Description automatically generated"/>
+                    <pic:cNvPicPr/>
+                  </pic:nvPicPr>
+                  <pic:blipFill>
+                    <a:blip r:embed="rId29"/>
+                    <a:stretch>
+                      <a:fillRect/>
+                    </a:stretch>
+                  </pic:blipFill>
+                  <pic:spPr>
+                    <a:xfrm>
+                      <a:off x="0" y="0"/>
+                      <a:ext cx="537972" cy="514063"/>
+                    </a:xfrm>
+                    <a:prstGeom prst="rect">
+                      <a:avLst/>
+                    </a:prstGeom>
+                  </pic:spPr>
+                </pic:pic>
+              </a:graphicData>
+            </a:graphic>
+          </wp:inline>
+        </w:drawing>
+      </w:r>
+      <w:r>
+        <w:rPr>
+          <w:noProof/>
+          <w:lang w:val="en-US" w:eastAsia="en-US"/>
+        </w:rPr>
+        <w:t xml:space="preserve">    </w:t>
+      </w:r>
+      <w:r>
+        <w:rPr>
+          <w:noProof/>
+          <w:lang w:val="en-US" w:eastAsia="en-US"/>
+        </w:rPr>
+        <w:t xml:space="preserve">  </w:t>
+      </w:r>
+      <w:r>
+        <w:rPr>
+          <w:noProof/>
+          <w:lang w:val="en-US" w:eastAsia="en-US"/>
+        </w:rPr>
+        <w:drawing>
+          <wp:inline distT="0" distB="0" distL="0" distR="0" wp14:anchorId="67EF67CF" wp14:editId="1CD4AEA9">
+            <wp:extent cx="544606" cy="514350"/>
+            <wp:effectExtent l="0" t="0" r="8255" b="0"/>
+            <wp:docPr id="14" name="Picture 14" descr="A green feather with a square&#10;&#10;Description automatically generated"/>
+            <wp:cNvGraphicFramePr>
+              <a:graphicFrameLocks xmlns:a="http://schemas.openxmlformats.org/drawingml/2006/main" noChangeAspect="1"/>
+            </wp:cNvGraphicFramePr>
+            <a:graphic xmlns:a="http://schemas.openxmlformats.org/drawingml/2006/main">
+              <a:graphicData uri="http://schemas.openxmlformats.org/drawingml/2006/picture">
+                <pic:pic xmlns:pic="http://schemas.openxmlformats.org/drawingml/2006/picture">
+                  <pic:nvPicPr>
+                    <pic:cNvPr id="14" name="Picture 14" descr="A green feather with a square&#10;&#10;Description automatically generated"/>
+                    <pic:cNvPicPr/>
+                  </pic:nvPicPr>
+                  <pic:blipFill>
+                    <a:blip r:embed="rId30"/>
+                    <a:stretch>
+                      <a:fillRect/>
+                    </a:stretch>
+                  </pic:blipFill>
+                  <pic:spPr>
+                    <a:xfrm>
+                      <a:off x="0" y="0"/>
+                      <a:ext cx="566052" cy="534605"/>
+                    </a:xfrm>
+                    <a:prstGeom prst="rect">
+                      <a:avLst/>
+                    </a:prstGeom>
+                  </pic:spPr>
+                </pic:pic>
+              </a:graphicData>
+            </a:graphic>
+          </wp:inline>
+        </w:drawing>
+      </w:r>
+      <w:r>
+        <w:rPr>
+          <w:noProof/>
+          <w:lang w:val="en-US" w:eastAsia="en-US"/>
+        </w:rPr>
+        <w:t xml:space="preserve">     </w:t>
+      </w:r>
+      <w:r>
+        <w:rPr>
+          <w:noProof/>
+          <w:lang w:val="en-US" w:eastAsia="en-US"/>
+        </w:rPr>
+        <w:drawing>
+          <wp:inline distT="0" distB="0" distL="0" distR="0" wp14:anchorId="3910D8CE" wp14:editId="47C2E12E">
+            <wp:extent cx="533400" cy="533400"/>
+            <wp:effectExtent l="0" t="0" r="0" b="0"/>
+            <wp:docPr id="15" name="Picture 15" descr="A green triangle with a cross&#10;&#10;Description automatically generated"/>
+            <wp:cNvGraphicFramePr>
+              <a:graphicFrameLocks xmlns:a="http://schemas.openxmlformats.org/drawingml/2006/main" noChangeAspect="1"/>
+            </wp:cNvGraphicFramePr>
+            <a:graphic xmlns:a="http://schemas.openxmlformats.org/drawingml/2006/main">
+              <a:graphicData uri="http://schemas.openxmlformats.org/drawingml/2006/picture">
+                <pic:pic xmlns:pic="http://schemas.openxmlformats.org/drawingml/2006/picture">
+                  <pic:nvPicPr>
+                    <pic:cNvPr id="15" name="Picture 15" descr="A green triangle with a cross&#10;&#10;Description automatically generated"/>
+                    <pic:cNvPicPr/>
+                  </pic:nvPicPr>
+                  <pic:blipFill>
+                    <a:blip r:embed="rId31"/>
+                    <a:stretch>
+                      <a:fillRect/>
+                    </a:stretch>
+                  </pic:blipFill>
+                  <pic:spPr>
+                    <a:xfrm>
+                      <a:off x="0" y="0"/>
+                      <a:ext cx="533484" cy="533484"/>
+                    </a:xfrm>
+                    <a:prstGeom prst="rect">
+                      <a:avLst/>
+                    </a:prstGeom>
+                  </pic:spPr>
+                </pic:pic>
+              </a:graphicData>
+            </a:graphic>
+          </wp:inline>
+        </w:drawing>
+      </w:r>
+      <w:r>
+        <w:rPr>
+          <w:noProof/>
+          <w:lang w:val="en-US" w:eastAsia="en-US"/>
+        </w:rPr>
+        <w:t xml:space="preserve">   </w:t>
+      </w:r>
+      <w:r>
+        <w:rPr>
+          <w:noProof/>
+          <w:lang w:val="en-US" w:eastAsia="en-US"/>
+        </w:rPr>
+        <w:t xml:space="preserve">   </w:t>
+      </w:r>
+      <w:r>
+        <w:rPr>
+          <w:noProof/>
+          <w:lang w:val="en-US" w:eastAsia="en-US"/>
+        </w:rPr>
+        <w:t xml:space="preserve"> </w:t>
+      </w:r>
+      <w:r>
+        <w:rPr>
+          <w:noProof/>
+          <w:lang w:val="en-US" w:eastAsia="en-US"/>
+        </w:rPr>
+        <w:drawing>
+          <wp:inline distT="0" distB="0" distL="0" distR="0" wp14:anchorId="52781119" wp14:editId="439FF1FB">
+            <wp:extent cx="466827" cy="504825"/>
+            <wp:effectExtent l="0" t="0" r="9525" b="0"/>
+            <wp:docPr id="16" name="Picture 16" descr="A logo of a cat&#10;&#10;Description automatically generated"/>
+            <wp:cNvGraphicFramePr>
+              <a:graphicFrameLocks xmlns:a="http://schemas.openxmlformats.org/drawingml/2006/main" noChangeAspect="1"/>
+            </wp:cNvGraphicFramePr>
+            <a:graphic xmlns:a="http://schemas.openxmlformats.org/drawingml/2006/main">
+              <a:graphicData uri="http://schemas.openxmlformats.org/drawingml/2006/picture">
+                <pic:pic xmlns:pic="http://schemas.openxmlformats.org/drawingml/2006/picture">
+                  <pic:nvPicPr>
+                    <pic:cNvPr id="16" name="Picture 16" descr="A logo of a cat&#10;&#10;Description automatically generated"/>
+                    <pic:cNvPicPr/>
+                  </pic:nvPicPr>
+                  <pic:blipFill>
+                    <a:blip r:embed="rId32"/>
+                    <a:stretch>
+                      <a:fillRect/>
+                    </a:stretch>
+                  </pic:blipFill>
+                  <pic:spPr>
+                    <a:xfrm>
+                      <a:off x="0" y="0"/>
+                      <a:ext cx="481840" cy="521060"/>
+                    </a:xfrm>
+                    <a:prstGeom prst="rect">
+                      <a:avLst/>
+                    </a:prstGeom>
+                  </pic:spPr>
+                </pic:pic>
+              </a:graphicData>
+            </a:graphic>
+          </wp:inline>
+        </w:drawing>
+      </w:r>
+    </w:p>
+    <w:p>
+      <w:pPr>
+        <w:pStyle w:val="IEEEParagraph"/>
+        <w:ind w:firstLine="0"/>
+        <w:rPr>
+          <w:noProof/>
+          <w:lang w:val="en-US" w:eastAsia="en-US"/>
+        </w:rPr>
+      </w:pPr>
+      <w:r>
+        <w:rPr>
+          <w:noProof/>
+          <w:lang w:val="en-US" w:eastAsia="en-US"/>
+        </w:rPr>
+        <w:t>Fig 14.        Fig 15.         Fig 16.         Fig 17.</w:t>
+      </w:r>
+    </w:p>
+    <w:p>
+      <w:pPr>
+        <w:pStyle w:val="IEEEParagraph"/>
+        <w:ind w:firstLine="0"/>
+        <w:rPr>
+          <w:noProof/>
+          <w:lang w:val="en-US" w:eastAsia="en-US"/>
+        </w:rPr>
+      </w:pPr>
+      <w:r>
+        <w:rPr>
+          <w:noProof/>
+          <w:lang w:val="en-US" w:eastAsia="en-US"/>
+        </w:rPr>
+        <w:t>Flask           SQLite        VSCode       GitHub</w:t>
+      </w:r>
+    </w:p>
+    <w:p>
+      <w:pPr>
+        <w:pStyle w:val="IEEEParagraph"/>
+        <w:ind w:firstLine="0"/>
+        <w:rPr>
+          <w:noProof/>
+          <w:lang w:val="en-US" w:eastAsia="en-US"/>
+        </w:rPr>
+      </w:pPr>
+    </w:p>
+    <w:p>
+      <w:pPr>
+        <w:pStyle w:val="IEEEParagraph"/>
+        <w:ind w:firstLine="0"/>
+        <w:rPr>
+          <w:noProof/>
+          <w:lang w:val="en-US" w:eastAsia="en-US"/>
+        </w:rPr>
+      </w:pPr>
+      <w:r>
+        <w:rPr>
+          <w:noProof/>
+          <w:lang w:val="en-US" w:eastAsia="en-US"/>
+        </w:rPr>
+        <w:lastRenderedPageBreak/>
+        <w:drawing>
+          <wp:inline distT="0" distB="0" distL="0" distR="0" wp14:anchorId="6AD850A8" wp14:editId="37544C1C">
+            <wp:extent cx="504825" cy="504172"/>
+            <wp:effectExtent l="0" t="0" r="0" b="0"/>
+            <wp:docPr id="17" name="Picture 17" descr="A green logo with a white background&#10;&#10;Description automatically generated"/>
+            <wp:cNvGraphicFramePr>
+              <a:graphicFrameLocks xmlns:a="http://schemas.openxmlformats.org/drawingml/2006/main" noChangeAspect="1"/>
+            </wp:cNvGraphicFramePr>
+            <a:graphic xmlns:a="http://schemas.openxmlformats.org/drawingml/2006/main">
+              <a:graphicData uri="http://schemas.openxmlformats.org/drawingml/2006/picture">
+                <pic:pic xmlns:pic="http://schemas.openxmlformats.org/drawingml/2006/picture">
+                  <pic:nvPicPr>
+                    <pic:cNvPr id="17" name="Picture 17" descr="A green logo with a white background&#10;&#10;Description automatically generated"/>
+                    <pic:cNvPicPr/>
+                  </pic:nvPicPr>
+                  <pic:blipFill>
+                    <a:blip r:embed="rId33"/>
+                    <a:stretch>
+                      <a:fillRect/>
+                    </a:stretch>
+                  </pic:blipFill>
+                  <pic:spPr>
+                    <a:xfrm>
+                      <a:off x="0" y="0"/>
+                      <a:ext cx="524080" cy="523403"/>
+                    </a:xfrm>
+                    <a:prstGeom prst="rect">
+                      <a:avLst/>
+                    </a:prstGeom>
+                  </pic:spPr>
+                </pic:pic>
+              </a:graphicData>
+            </a:graphic>
+          </wp:inline>
+        </w:drawing>
+      </w:r>
+      <w:r>
+        <w:rPr>
+          <w:noProof/>
+          <w:lang w:val="en-US" w:eastAsia="en-US"/>
+        </w:rPr>
+        <w:t xml:space="preserve">        </w:t>
+      </w:r>
+      <w:r>
+        <w:rPr>
+          <w:noProof/>
+          <w:lang w:val="en-US" w:eastAsia="en-US"/>
+        </w:rPr>
+        <w:drawing>
+          <wp:inline distT="0" distB="0" distL="0" distR="0" wp14:anchorId="0658BEDE" wp14:editId="6E8AC902">
+            <wp:extent cx="481520" cy="514350"/>
+            <wp:effectExtent l="0" t="0" r="0" b="0"/>
+            <wp:docPr id="18" name="Picture 18" descr="A green circle with white lines&#10;&#10;Description automatically generated"/>
+            <wp:cNvGraphicFramePr>
+              <a:graphicFrameLocks xmlns:a="http://schemas.openxmlformats.org/drawingml/2006/main" noChangeAspect="1"/>
+            </wp:cNvGraphicFramePr>
+            <a:graphic xmlns:a="http://schemas.openxmlformats.org/drawingml/2006/main">
+              <a:graphicData uri="http://schemas.openxmlformats.org/drawingml/2006/picture">
+                <pic:pic xmlns:pic="http://schemas.openxmlformats.org/drawingml/2006/picture">
+                  <pic:nvPicPr>
+                    <pic:cNvPr id="18" name="Picture 18" descr="A green circle with white lines&#10;&#10;Description automatically generated"/>
+                    <pic:cNvPicPr/>
+                  </pic:nvPicPr>
+                  <pic:blipFill>
+                    <a:blip r:embed="rId34"/>
+                    <a:stretch>
+                      <a:fillRect/>
+                    </a:stretch>
+                  </pic:blipFill>
+                  <pic:spPr>
+                    <a:xfrm>
+                      <a:off x="0" y="0"/>
+                      <a:ext cx="495615" cy="529406"/>
+                    </a:xfrm>
+                    <a:prstGeom prst="rect">
+                      <a:avLst/>
+                    </a:prstGeom>
+                  </pic:spPr>
+                </pic:pic>
+              </a:graphicData>
+            </a:graphic>
+          </wp:inline>
+        </w:drawing>
+      </w:r>
+    </w:p>
+    <w:p>
+      <w:pPr>
+        <w:pStyle w:val="IEEEParagraph"/>
+        <w:ind w:firstLine="0"/>
+        <w:rPr>
+          <w:noProof/>
+          <w:lang w:val="en-US" w:eastAsia="en-US"/>
+        </w:rPr>
+      </w:pPr>
+      <w:r>
+        <w:rPr>
+          <w:noProof/>
+          <w:lang w:val="en-US" w:eastAsia="en-US"/>
+        </w:rPr>
+        <w:t>Fig 18.            Fig 19.</w:t>
+      </w:r>
+    </w:p>
+    <w:p>
+      <w:pPr>
+        <w:pStyle w:val="IEEEParagraph"/>
+        <w:ind w:firstLine="0"/>
+        <w:rPr>
+          <w:noProof/>
+          <w:lang w:val="en-US" w:eastAsia="en-US"/>
+        </w:rPr>
+      </w:pPr>
+      <w:r>
+        <w:rPr>
+          <w:noProof/>
+          <w:lang w:val="en-US" w:eastAsia="en-US"/>
+        </w:rPr>
+        <w:t>Jira Board      Anaconda</w:t>
+      </w:r>
+    </w:p>
+    <w:p>
+      <w:pPr>
+        <w:pStyle w:val="IEEEParagraph"/>
+        <w:ind w:firstLine="0"/>
+        <w:rPr>
+          <w:noProof/>
+          <w:lang w:val="en-US" w:eastAsia="en-US"/>
+        </w:rPr>
+      </w:pPr>
+    </w:p>
+    <w:p>
+      <w:pPr>
+        <w:pStyle w:val="IEEEParagraph"/>
+        <w:rPr>
+          <w:noProof/>
+          <w:lang w:val="en-US" w:eastAsia="en-US"/>
+        </w:rPr>
+      </w:pPr>
+      <w:r>
+        <w:rPr>
+          <w:noProof/>
+          <w:lang w:val="en-US" w:eastAsia="en-US"/>
+        </w:rPr>
+        <w:t>V.</w:t>
+      </w:r>
+      <w:r>
+        <w:rPr>
+          <w:noProof/>
+          <w:lang w:val="en-US" w:eastAsia="en-US"/>
+        </w:rPr>
+        <w:t xml:space="preserve"> </w:t>
+      </w:r>
+      <w:r>
+        <w:rPr>
+          <w:noProof/>
+          <w:lang w:val="en-US" w:eastAsia="en-US"/>
+        </w:rPr>
+        <w:t>CONCLUSION AND FUTURE WORK</w:t>
+      </w:r>
+    </w:p>
+    <w:p>
+      <w:pPr>
+        <w:pStyle w:val="IEEEParagraph"/>
+        <w:ind w:firstLine="0"/>
+        <w:rPr>
+          <w:noProof/>
+          <w:lang w:val="en-US" w:eastAsia="en-US"/>
+        </w:rPr>
+      </w:pPr>
+      <w:r>
+        <w:rPr>
+          <w:color w:val="1F1F1F"/>
+        </w:rPr>
+        <w:t>The meticulously designed database schema provides a powerful foundation for KitchenSync, effectively managing user data, pantry inventory, recipes, meal plans, and preferences. This structure facilitates functionalities that personalize recipe recommendations, streamline inventory management, and facilitate meal planning. Furthermore, the integration of image detection empowers users to seamlessly add pantry items by simply taking pictures, reducing manual data entry and potential errors. Additionally, the incorporation of a nutrition value calculation feature allows users to gain valuable insights into the nutritional content of their meals, promoting informed dietary choices.</w:t>
       </w:r>
     </w:p>
     <w:p>
@@ -3510,30 +4144,7 @@
         <w:rPr>
           <w:color w:val="1F1F1F"/>
         </w:rPr>
-        <w:t>The meticulously designed database schema provides a powerful foundation for KitchenSync, effectively managing user data, pantry inventory, recipes, meal plans, and preferences. This structure facilitates functionalities that personalize recipe recommendations, streamline inventory management, and facilitate meal planning. Furthermore, the integration of image detection empowers users to seamlessly add pantry items by simply taking pictures, reducing manual data entry and potential errors. Additionally, the incorporation of a nutrition value calculation feature allows users to gain valuable insights into the nutritional content of their meals, promoting informed dietary choices.</w:t>
-      </w:r>
-    </w:p>
-    <w:p>
-      <w:pPr>
-        <w:pStyle w:val="NormalWeb"/>
-        <w:shd w:val="clear" w:color="auto" w:fill="FFFFFF"/>
-        <w:jc w:val="both"/>
-        <w:rPr>
-          <w:color w:val="1F1F1F"/>
-        </w:rPr>
-      </w:pPr>
-      <w:r>
-        <w:rPr>
-          <w:color w:val="1F1F1F"/>
-        </w:rPr>
-        <w:t xml:space="preserve">Looking ahead, future endeavors can involve incorporating features like recipe categories, allergen tracking, and smart appliance integration to </w:t>
-      </w:r>
-      <w:r>
-        <w:rPr>
-          <w:color w:val="1F1F1F"/>
-        </w:rPr>
-        <w:lastRenderedPageBreak/>
-        <w:t>further enhance KitchenSync's capabilities. By continuously innovating and expanding its functionalities, KitchenSync has the potential to evolve into a comprehensive kitchen management system that prioritizes user experience, fosters a mindful approach to food, and simplifies the entire cooking process from recipe discovery to meal preparation.</w:t>
+        <w:t>Looking ahead, future endeavors can involve incorporating features like recipe categories, allergen tracking, and smart appliance integration to further enhance KitchenSync's capabilities. By continuously innovating and expanding its functionalities, KitchenSync has the potential to evolve into a comprehensive kitchen management system that prioritizes user experience, fosters a mindful approach to food, and simplifies the entire cooking process from recipe discovery to meal preparation.</w:t>
       </w:r>
     </w:p>
     <w:p>
@@ -3675,7 +4286,7 @@
 </file>
 
 <file path=word/numbering.xml><?xml version="1.0" encoding="utf-8"?>
-<w:numbering xmlns:wpc="http://schemas.microsoft.com/office/word/2010/wordprocessingCanvas" xmlns:cx="http://schemas.microsoft.com/office/drawing/2014/chartex" xmlns:cx1="http://schemas.microsoft.com/office/drawing/2015/9/8/chartex" xmlns:cx2="http://schemas.microsoft.com/office/drawing/2015/10/21/chartex" xmlns:cx3="http://schemas.microsoft.com/office/drawing/2016/5/9/chartex" xmlns:cx4="http://schemas.microsoft.com/office/drawing/2016/5/10/chartex" xmlns:cx5="http://schemas.microsoft.com/office/drawing/2016/5/11/chartex" xmlns:cx6="http://schemas.microsoft.com/office/drawing/2016/5/12/chartex" xmlns:cx7="http://schemas.microsoft.com/office/drawing/2016/5/13/chartex" xmlns:cx8="http://schemas.microsoft.com/office/drawing/2016/5/14/chartex" xmlns:mc="http://schemas.openxmlformats.org/markup-compatibility/2006" xmlns:aink="http://schemas.microsoft.com/office/drawing/2016/ink" xmlns:am3d="http://schemas.microsoft.com/office/drawing/2017/model3d" xmlns:o="urn:schemas-microsoft-com:office:office" xmlns:oel="http://schemas.microsoft.com/office/2019/extlst" xmlns:r="http://schemas.openxmlformats.org/officeDocument/2006/relationships" xmlns:m="http://schemas.openxmlformats.org/officeDocument/2006/math" xmlns:v="urn:schemas-microsoft-com:vml" xmlns:wp14="http://schemas.microsoft.com/office/word/2010/wordprocessingDrawing" xmlns:wp="http://schemas.openxmlformats.org/drawingml/2006/wordprocessingDrawing" xmlns:w10="urn:schemas-microsoft-com:office:word" xmlns:w="http://schemas.openxmlformats.org/wordprocessingml/2006/main" xmlns:w14="http://schemas.microsoft.com/office/word/2010/wordml" xmlns:w15="http://schemas.microsoft.com/office/word/2012/wordml" xmlns:w16cex="http://schemas.microsoft.com/office/word/2018/wordml/cex" xmlns:w16cid="http://schemas.microsoft.com/office/word/2016/wordml/cid" xmlns:w16="http://schemas.microsoft.com/office/word/2018/wordml" xmlns:w16sdtdh="http://schemas.microsoft.com/office/word/2020/wordml/sdtdatahash" xmlns:w16se="http://schemas.microsoft.com/office/word/2015/wordml/symex" xmlns:wpg="http://schemas.microsoft.com/office/word/2010/wordprocessingGroup" xmlns:wpi="http://schemas.microsoft.com/office/word/2010/wordprocessingInk" xmlns:wne="http://schemas.microsoft.com/office/word/2006/wordml" xmlns:wps="http://schemas.microsoft.com/office/word/2010/wordprocessingShape" mc:Ignorable="w14 w15 w16se w16cid w16 w16cex w16sdtdh wp14">
+<w:numbering xmlns:wpc="http://schemas.microsoft.com/office/word/2010/wordprocessingCanvas" xmlns:cx="http://schemas.microsoft.com/office/drawing/2014/chartex" xmlns:cx1="http://schemas.microsoft.com/office/drawing/2015/9/8/chartex" xmlns:cx2="http://schemas.microsoft.com/office/drawing/2015/10/21/chartex" xmlns:cx3="http://schemas.microsoft.com/office/drawing/2016/5/9/chartex" xmlns:cx4="http://schemas.microsoft.com/office/drawing/2016/5/10/chartex" xmlns:cx5="http://schemas.microsoft.com/office/drawing/2016/5/11/chartex" xmlns:cx6="http://schemas.microsoft.com/office/drawing/2016/5/12/chartex" xmlns:cx7="http://schemas.microsoft.com/office/drawing/2016/5/13/chartex" xmlns:cx8="http://schemas.microsoft.com/office/drawing/2016/5/14/chartex" xmlns:mc="http://schemas.openxmlformats.org/markup-compatibility/2006" xmlns:aink="http://schemas.microsoft.com/office/drawing/2016/ink" xmlns:am3d="http://schemas.microsoft.com/office/drawing/2017/model3d" xmlns:o="urn:schemas-microsoft-com:office:office" xmlns:r="http://schemas.openxmlformats.org/officeDocument/2006/relationships" xmlns:m="http://schemas.openxmlformats.org/officeDocument/2006/math" xmlns:v="urn:schemas-microsoft-com:vml" xmlns:wp14="http://schemas.microsoft.com/office/word/2010/wordprocessingDrawing" xmlns:wp="http://schemas.openxmlformats.org/drawingml/2006/wordprocessingDrawing" xmlns:w10="urn:schemas-microsoft-com:office:word" xmlns:w="http://schemas.openxmlformats.org/wordprocessingml/2006/main" xmlns:w14="http://schemas.microsoft.com/office/word/2010/wordml" xmlns:w15="http://schemas.microsoft.com/office/word/2012/wordml" xmlns:w16cex="http://schemas.microsoft.com/office/word/2018/wordml/cex" xmlns:w16cid="http://schemas.microsoft.com/office/word/2016/wordml/cid" xmlns:w16="http://schemas.microsoft.com/office/word/2018/wordml" xmlns:w16se="http://schemas.microsoft.com/office/word/2015/wordml/symex" xmlns:wpg="http://schemas.microsoft.com/office/word/2010/wordprocessingGroup" xmlns:wpi="http://schemas.microsoft.com/office/word/2010/wordprocessingInk" xmlns:wne="http://schemas.microsoft.com/office/word/2006/wordml" xmlns:wps="http://schemas.microsoft.com/office/word/2010/wordprocessingShape" mc:Ignorable="w14 w15 w16se w16cid w16 w16cex wp14">
   <w:abstractNum w:abstractNumId="0" w15:restartNumberingAfterBreak="0">
     <w:nsid w:val="023E2E4D"/>
     <w:multiLevelType w:val="multilevel"/>
@@ -4782,28 +5393,28 @@
       </w:pPr>
     </w:lvl>
   </w:abstractNum>
-  <w:num w:numId="1" w16cid:durableId="1094672055">
+  <w:num w:numId="1">
     <w:abstractNumId w:val="6"/>
   </w:num>
-  <w:num w:numId="2" w16cid:durableId="284625350">
+  <w:num w:numId="2">
     <w:abstractNumId w:val="5"/>
   </w:num>
-  <w:num w:numId="3" w16cid:durableId="43679353">
+  <w:num w:numId="3">
     <w:abstractNumId w:val="4"/>
   </w:num>
-  <w:num w:numId="4" w16cid:durableId="1975213104">
+  <w:num w:numId="4">
     <w:abstractNumId w:val="0"/>
   </w:num>
-  <w:num w:numId="5" w16cid:durableId="1780681983">
+  <w:num w:numId="5">
     <w:abstractNumId w:val="2"/>
   </w:num>
-  <w:num w:numId="6" w16cid:durableId="111944125">
+  <w:num w:numId="6">
     <w:abstractNumId w:val="3"/>
   </w:num>
-  <w:num w:numId="7" w16cid:durableId="2131315058">
+  <w:num w:numId="7">
     <w:abstractNumId w:val="7"/>
   </w:num>
-  <w:num w:numId="8" w16cid:durableId="1822849744">
+  <w:num w:numId="8">
     <w:abstractNumId w:val="1"/>
   </w:num>
   <w:numIdMacAtCleanup w:val="5"/>
@@ -4811,7 +5422,7 @@
 </file>
 
 <file path=word/styles.xml><?xml version="1.0" encoding="utf-8"?>
-<w:styles xmlns:mc="http://schemas.openxmlformats.org/markup-compatibility/2006" xmlns:r="http://schemas.openxmlformats.org/officeDocument/2006/relationships" xmlns:w="http://schemas.openxmlformats.org/wordprocessingml/2006/main" xmlns:w14="http://schemas.microsoft.com/office/word/2010/wordml" xmlns:w15="http://schemas.microsoft.com/office/word/2012/wordml" xmlns:w16cex="http://schemas.microsoft.com/office/word/2018/wordml/cex" xmlns:w16cid="http://schemas.microsoft.com/office/word/2016/wordml/cid" xmlns:w16="http://schemas.microsoft.com/office/word/2018/wordml" xmlns:w16sdtdh="http://schemas.microsoft.com/office/word/2020/wordml/sdtdatahash" xmlns:w16se="http://schemas.microsoft.com/office/word/2015/wordml/symex" mc:Ignorable="w14 w15 w16se w16cid w16 w16cex w16sdtdh">
+<w:styles xmlns:mc="http://schemas.openxmlformats.org/markup-compatibility/2006" xmlns:r="http://schemas.openxmlformats.org/officeDocument/2006/relationships" xmlns:w="http://schemas.openxmlformats.org/wordprocessingml/2006/main" xmlns:w14="http://schemas.microsoft.com/office/word/2010/wordml" xmlns:w15="http://schemas.microsoft.com/office/word/2012/wordml" xmlns:w16cex="http://schemas.microsoft.com/office/word/2018/wordml/cex" xmlns:w16cid="http://schemas.microsoft.com/office/word/2016/wordml/cid" xmlns:w16="http://schemas.microsoft.com/office/word/2018/wordml" xmlns:w16se="http://schemas.microsoft.com/office/word/2015/wordml/symex" mc:Ignorable="w14 w15 w16se w16cid w16 w16cex">
   <w:docDefaults>
     <w:rPrDefault>
       <w:rPr>

</xml_diff>